<commit_message>
Alterado Caso de uso
</commit_message>
<xml_diff>
--- a/Diagramacao/Documentacao CasoDeUso/Diagramacao1_NOVA.docx
+++ b/Diagramacao/Documentacao CasoDeUso/Diagramacao1_NOVA.docx
@@ -6,6 +6,7 @@
       <w:pPr>
         <w:jc w:val="center"/>
         <w:rPr>
+          <w:rFonts w:ascii="Arial" w:hAnsi="Arial" w:cs="Arial"/>
           <w:sz w:val="28"/>
           <w:szCs w:val="28"/>
           <w:u w:val="single"/>
@@ -13,6 +14,7 @@
       </w:pPr>
       <w:r>
         <w:rPr>
+          <w:rFonts w:ascii="Arial" w:hAnsi="Arial" w:cs="Arial"/>
           <w:sz w:val="28"/>
           <w:szCs w:val="28"/>
           <w:u w:val="single"/>
@@ -23,246 +25,214 @@
     <w:p>
       <w:pPr>
         <w:rPr>
-          <w:sz w:val="28"/>
-          <w:szCs w:val="28"/>
-        </w:rPr>
-      </w:pPr>
-      <w:r>
-        <w:rPr>
+          <w:rFonts w:ascii="Arial" w:hAnsi="Arial" w:cs="Arial"/>
+          <w:sz w:val="24"/>
+          <w:szCs w:val="24"/>
+        </w:rPr>
+      </w:pPr>
+      <w:r>
+        <w:rPr>
+          <w:rFonts w:ascii="Arial" w:hAnsi="Arial" w:cs="Arial"/>
           <w:b/>
-          <w:sz w:val="28"/>
-          <w:szCs w:val="28"/>
+          <w:sz w:val="24"/>
+          <w:szCs w:val="24"/>
           <w:u w:val="single"/>
         </w:rPr>
         <w:t>Projeto:</w:t>
       </w:r>
       <w:r>
         <w:rPr>
-          <w:sz w:val="28"/>
-          <w:szCs w:val="28"/>
+          <w:rFonts w:ascii="Arial" w:hAnsi="Arial" w:cs="Arial"/>
+          <w:sz w:val="24"/>
+          <w:szCs w:val="24"/>
+        </w:rPr>
+        <w:t xml:space="preserve"> Controle de Atendimento Clínico</w:t>
+      </w:r>
+    </w:p>
+    <w:p>
+      <w:pPr>
+        <w:rPr>
+          <w:rFonts w:ascii="Arial" w:hAnsi="Arial" w:cs="Arial"/>
+          <w:sz w:val="24"/>
+          <w:szCs w:val="24"/>
+        </w:rPr>
+      </w:pPr>
+      <w:r>
+        <w:rPr>
+          <w:rFonts w:ascii="Arial" w:hAnsi="Arial" w:cs="Arial"/>
+          <w:b/>
+          <w:sz w:val="24"/>
+          <w:szCs w:val="24"/>
+          <w:u w:val="single"/>
+        </w:rPr>
+        <w:t>Nome:</w:t>
+      </w:r>
+      <w:r>
+        <w:rPr>
+          <w:rFonts w:ascii="Arial" w:hAnsi="Arial" w:cs="Arial"/>
+          <w:sz w:val="24"/>
+          <w:szCs w:val="24"/>
         </w:rPr>
         <w:t xml:space="preserve"> </w:t>
       </w:r>
       <w:r>
         <w:rPr>
-          <w:sz w:val="28"/>
-          <w:szCs w:val="28"/>
-        </w:rPr>
-        <w:t>Controle de Atendimento Clínico</w:t>
-      </w:r>
-    </w:p>
-    <w:p>
-      <w:pPr>
-        <w:rPr>
-          <w:sz w:val="28"/>
-          <w:szCs w:val="28"/>
-        </w:rPr>
-      </w:pPr>
-      <w:r>
-        <w:rPr>
+          <w:rFonts w:ascii="Arial" w:hAnsi="Arial" w:cs="Arial"/>
+          <w:sz w:val="24"/>
+          <w:szCs w:val="24"/>
+        </w:rPr>
+        <w:t>Manter prescrições de medicamentos dos pacientes internados</w:t>
+      </w:r>
+    </w:p>
+    <w:p>
+      <w:pPr>
+        <w:rPr>
+          <w:rFonts w:ascii="Arial" w:hAnsi="Arial" w:cs="Arial"/>
+          <w:sz w:val="24"/>
+          <w:szCs w:val="24"/>
+        </w:rPr>
+      </w:pPr>
+      <w:r>
+        <w:rPr>
+          <w:rFonts w:ascii="Arial" w:hAnsi="Arial" w:cs="Arial"/>
           <w:b/>
-          <w:sz w:val="28"/>
-          <w:szCs w:val="28"/>
+          <w:sz w:val="24"/>
+          <w:szCs w:val="24"/>
           <w:u w:val="single"/>
         </w:rPr>
-        <w:t>Nome:</w:t>
-      </w:r>
-      <w:r>
-        <w:rPr>
-          <w:sz w:val="28"/>
-          <w:szCs w:val="28"/>
+        <w:t>Descrição:</w:t>
+      </w:r>
+      <w:r>
+        <w:rPr>
+          <w:rFonts w:ascii="Arial" w:hAnsi="Arial" w:cs="Arial"/>
+          <w:sz w:val="24"/>
+          <w:szCs w:val="24"/>
+        </w:rPr>
+        <w:t xml:space="preserve"> Este caso de uso permite ao especialista clínico </w:t>
+      </w:r>
+      <w:r>
+        <w:rPr>
+          <w:rFonts w:ascii="Arial" w:hAnsi="Arial" w:cs="Arial"/>
+          <w:sz w:val="24"/>
+          <w:szCs w:val="24"/>
+        </w:rPr>
+        <w:t>manter as</w:t>
+      </w:r>
+      <w:r>
+        <w:rPr>
+          <w:rFonts w:ascii="Arial" w:hAnsi="Arial" w:cs="Arial"/>
+          <w:sz w:val="24"/>
+          <w:szCs w:val="24"/>
+        </w:rPr>
+        <w:t xml:space="preserve"> prescrições de medicamentos dos pacientes internados.</w:t>
+      </w:r>
+    </w:p>
+    <w:p>
+      <w:pPr>
+        <w:rPr>
+          <w:rFonts w:ascii="Arial" w:hAnsi="Arial" w:cs="Arial"/>
+          <w:sz w:val="24"/>
+          <w:szCs w:val="24"/>
+        </w:rPr>
+      </w:pPr>
+      <w:r>
+        <w:rPr>
+          <w:rFonts w:ascii="Arial" w:hAnsi="Arial" w:cs="Arial"/>
+          <w:b/>
+          <w:sz w:val="24"/>
+          <w:szCs w:val="24"/>
+          <w:u w:val="single"/>
+        </w:rPr>
+        <w:t>Ator Principal:</w:t>
+      </w:r>
+      <w:r>
+        <w:rPr>
+          <w:rFonts w:ascii="Arial" w:hAnsi="Arial" w:cs="Arial"/>
+          <w:sz w:val="24"/>
+          <w:szCs w:val="24"/>
+        </w:rPr>
+        <w:t xml:space="preserve"> Especialista Clínico</w:t>
+      </w:r>
+    </w:p>
+    <w:p>
+      <w:pPr>
+        <w:rPr>
+          <w:rFonts w:ascii="Arial" w:hAnsi="Arial" w:cs="Arial"/>
+          <w:sz w:val="24"/>
+          <w:szCs w:val="24"/>
+        </w:rPr>
+      </w:pPr>
+      <w:r>
+        <w:rPr>
+          <w:rFonts w:ascii="Arial" w:hAnsi="Arial" w:cs="Arial"/>
+          <w:b/>
+          <w:sz w:val="24"/>
+          <w:szCs w:val="24"/>
+          <w:u w:val="single"/>
+        </w:rPr>
+        <w:t>Ator Secundário:</w:t>
+      </w:r>
+      <w:r>
+        <w:rPr>
+          <w:rFonts w:ascii="Arial" w:hAnsi="Arial" w:cs="Arial"/>
+          <w:b/>
+          <w:sz w:val="24"/>
+          <w:szCs w:val="24"/>
         </w:rPr>
         <w:t xml:space="preserve"> </w:t>
       </w:r>
       <w:r>
         <w:rPr>
-          <w:sz w:val="28"/>
-          <w:szCs w:val="28"/>
-        </w:rPr>
-        <w:t>Manter prescrições de medicamentos dos pacientes internados</w:t>
-      </w:r>
-    </w:p>
-    <w:p>
-      <w:pPr>
-        <w:rPr>
-          <w:sz w:val="28"/>
-          <w:szCs w:val="28"/>
-        </w:rPr>
-      </w:pPr>
-      <w:r>
-        <w:rPr>
+          <w:rFonts w:ascii="Arial" w:hAnsi="Arial" w:cs="Arial"/>
+          <w:sz w:val="24"/>
+          <w:szCs w:val="24"/>
+        </w:rPr>
+        <w:t>Não se aplica</w:t>
+      </w:r>
+    </w:p>
+    <w:p>
+      <w:pPr>
+        <w:rPr>
+          <w:rFonts w:ascii="Arial" w:hAnsi="Arial" w:cs="Arial"/>
+          <w:sz w:val="24"/>
+          <w:szCs w:val="24"/>
+        </w:rPr>
+      </w:pPr>
+      <w:r>
+        <w:rPr>
+          <w:rFonts w:ascii="Arial" w:hAnsi="Arial" w:cs="Arial"/>
           <w:b/>
-          <w:sz w:val="28"/>
-          <w:szCs w:val="28"/>
+          <w:sz w:val="24"/>
+          <w:szCs w:val="24"/>
           <w:u w:val="single"/>
         </w:rPr>
-        <w:t>Descrição:</w:t>
-      </w:r>
-      <w:r>
-        <w:rPr>
-          <w:sz w:val="28"/>
-          <w:szCs w:val="28"/>
-        </w:rPr>
-        <w:t xml:space="preserve"> Este caso de uso permite </w:t>
-      </w:r>
-      <w:r>
-        <w:rPr>
-          <w:sz w:val="28"/>
-          <w:szCs w:val="28"/>
-        </w:rPr>
-        <w:t xml:space="preserve">ao especialista clínico </w:t>
-      </w:r>
-      <w:r>
-        <w:rPr>
-          <w:sz w:val="28"/>
-          <w:szCs w:val="28"/>
-        </w:rPr>
-        <w:t>manter as</w:t>
-      </w:r>
-      <w:r>
-        <w:rPr>
-          <w:sz w:val="28"/>
-          <w:szCs w:val="28"/>
-        </w:rPr>
-        <w:t xml:space="preserve"> prescrições de medicamentos dos pacientes internados.</w:t>
-      </w:r>
-    </w:p>
-    <w:p>
-      <w:pPr>
-        <w:rPr>
-          <w:sz w:val="28"/>
-          <w:szCs w:val="28"/>
-        </w:rPr>
-      </w:pPr>
-      <w:r>
-        <w:rPr>
+        <w:t>Pré-condição</w:t>
+      </w:r>
+      <w:r>
+        <w:rPr>
+          <w:rFonts w:ascii="Arial" w:hAnsi="Arial" w:cs="Arial"/>
+          <w:sz w:val="24"/>
+          <w:szCs w:val="24"/>
+        </w:rPr>
+        <w:t>: O especialista clínico deverá estar devidamente identificado pelo sistema.</w:t>
+      </w:r>
+    </w:p>
+    <w:p>
+      <w:pPr>
+        <w:rPr>
+          <w:rFonts w:ascii="Arial" w:hAnsi="Arial" w:cs="Arial"/>
           <w:b/>
-          <w:sz w:val="28"/>
-          <w:szCs w:val="28"/>
+          <w:sz w:val="24"/>
+          <w:szCs w:val="24"/>
           <w:u w:val="single"/>
         </w:rPr>
-        <w:t>Ator Principal:</w:t>
-      </w:r>
-      <w:r>
-        <w:rPr>
-          <w:sz w:val="28"/>
-          <w:szCs w:val="28"/>
-        </w:rPr>
-        <w:t xml:space="preserve"> </w:t>
-      </w:r>
-      <w:r>
-        <w:rPr>
-          <w:sz w:val="28"/>
-          <w:szCs w:val="28"/>
-        </w:rPr>
-        <w:t>Especialista Clínico</w:t>
-      </w:r>
-    </w:p>
-    <w:p>
-      <w:pPr>
-        <w:rPr>
-          <w:sz w:val="28"/>
-          <w:szCs w:val="28"/>
-        </w:rPr>
-      </w:pPr>
-      <w:r>
-        <w:rPr>
+      </w:pPr>
+      <w:r>
+        <w:rPr>
+          <w:rFonts w:ascii="Arial" w:hAnsi="Arial" w:cs="Arial"/>
           <w:b/>
-          <w:sz w:val="28"/>
-          <w:szCs w:val="28"/>
-          <w:u w:val="single"/>
-        </w:rPr>
-        <w:t>Ator Secundário:</w:t>
-      </w:r>
-      <w:r>
-        <w:rPr>
-          <w:b/>
-          <w:sz w:val="28"/>
-          <w:szCs w:val="28"/>
-        </w:rPr>
-        <w:t xml:space="preserve"> </w:t>
-      </w:r>
-      <w:r>
-        <w:rPr>
-          <w:sz w:val="28"/>
-          <w:szCs w:val="28"/>
-        </w:rPr>
-        <w:t>Não se aplica</w:t>
-      </w:r>
-    </w:p>
-    <w:p>
-      <w:pPr>
-        <w:rPr>
-          <w:sz w:val="28"/>
-          <w:szCs w:val="28"/>
-        </w:rPr>
-      </w:pPr>
-      <w:r>
-        <w:rPr>
-          <w:b/>
-          <w:sz w:val="28"/>
-          <w:szCs w:val="28"/>
-          <w:u w:val="single"/>
-        </w:rPr>
-        <w:t>Pré-condição</w:t>
-      </w:r>
-      <w:r>
-        <w:rPr>
-          <w:sz w:val="28"/>
-          <w:szCs w:val="28"/>
-        </w:rPr>
-        <w:t xml:space="preserve">: </w:t>
-      </w:r>
-      <w:r>
-        <w:rPr>
-          <w:sz w:val="28"/>
-          <w:szCs w:val="28"/>
-        </w:rPr>
-        <w:t>O especialista clínico</w:t>
-      </w:r>
-      <w:r>
-        <w:rPr>
-          <w:sz w:val="28"/>
-          <w:szCs w:val="28"/>
-        </w:rPr>
-        <w:t xml:space="preserve"> deverá estar devidamente identificad</w:t>
-      </w:r>
-      <w:r>
-        <w:rPr>
-          <w:sz w:val="28"/>
-          <w:szCs w:val="28"/>
-        </w:rPr>
-        <w:t>o</w:t>
-      </w:r>
-      <w:r>
-        <w:rPr>
-          <w:sz w:val="28"/>
-          <w:szCs w:val="28"/>
-        </w:rPr>
-        <w:t xml:space="preserve"> pelo sistema</w:t>
-      </w:r>
-      <w:r>
-        <w:rPr>
-          <w:sz w:val="28"/>
-          <w:szCs w:val="28"/>
-        </w:rPr>
-        <w:t>.</w:t>
-      </w:r>
-    </w:p>
-    <w:p>
-      <w:pPr>
-        <w:rPr>
-          <w:b/>
-          <w:sz w:val="28"/>
-          <w:szCs w:val="28"/>
-          <w:u w:val="single"/>
-        </w:rPr>
-      </w:pPr>
-      <w:r>
-        <w:rPr>
-          <w:b/>
-          <w:sz w:val="28"/>
-          <w:szCs w:val="28"/>
+          <w:sz w:val="24"/>
+          <w:szCs w:val="24"/>
           <w:u w:val="single"/>
         </w:rPr>
         <w:t>Fluxo Principal:</w:t>
@@ -276,14 +246,16 @@
         </w:numPr>
         <w:ind w:left="360" w:hanging="360"/>
         <w:rPr>
-          <w:rFonts w:eastAsia="Times New Roman" w:cs="Times New Roman"/>
-          <w:sz w:val="28"/>
-        </w:rPr>
-      </w:pPr>
-      <w:r>
-        <w:rPr>
-          <w:rFonts w:eastAsia="Times New Roman" w:cs="Times New Roman"/>
-          <w:sz w:val="28"/>
+          <w:rFonts w:ascii="Arial" w:eastAsia="Times New Roman" w:hAnsi="Arial" w:cs="Arial"/>
+          <w:sz w:val="24"/>
+          <w:szCs w:val="24"/>
+        </w:rPr>
+      </w:pPr>
+      <w:r>
+        <w:rPr>
+          <w:rFonts w:ascii="Arial" w:eastAsia="Times New Roman" w:hAnsi="Arial" w:cs="Arial"/>
+          <w:sz w:val="24"/>
+          <w:szCs w:val="24"/>
         </w:rPr>
         <w:t>O especialista clínico solicita a pagina de pesquisa de pacientes internados</w:t>
       </w:r>
@@ -296,14 +268,16 @@
         </w:numPr>
         <w:ind w:left="360" w:hanging="360"/>
         <w:rPr>
-          <w:rFonts w:eastAsia="Times New Roman" w:cs="Times New Roman"/>
-          <w:sz w:val="28"/>
-        </w:rPr>
-      </w:pPr>
-      <w:r>
-        <w:rPr>
-          <w:rFonts w:eastAsia="Times New Roman" w:cs="Times New Roman"/>
-          <w:sz w:val="28"/>
+          <w:rFonts w:ascii="Arial" w:eastAsia="Times New Roman" w:hAnsi="Arial" w:cs="Arial"/>
+          <w:sz w:val="24"/>
+          <w:szCs w:val="24"/>
+        </w:rPr>
+      </w:pPr>
+      <w:r>
+        <w:rPr>
+          <w:rFonts w:ascii="Arial" w:eastAsia="Times New Roman" w:hAnsi="Arial" w:cs="Arial"/>
+          <w:sz w:val="24"/>
+          <w:szCs w:val="24"/>
         </w:rPr>
         <w:t>O sistema exibe tela de pesquisa de pacientes internados</w:t>
       </w:r>
@@ -316,14 +290,16 @@
         </w:numPr>
         <w:ind w:left="360" w:hanging="360"/>
         <w:rPr>
-          <w:rFonts w:eastAsia="Times New Roman" w:cs="Times New Roman"/>
-          <w:sz w:val="28"/>
-        </w:rPr>
-      </w:pPr>
-      <w:r>
-        <w:rPr>
-          <w:rFonts w:eastAsia="Times New Roman" w:cs="Times New Roman"/>
-          <w:sz w:val="28"/>
+          <w:rFonts w:ascii="Arial" w:eastAsia="Times New Roman" w:hAnsi="Arial" w:cs="Arial"/>
+          <w:sz w:val="24"/>
+          <w:szCs w:val="24"/>
+        </w:rPr>
+      </w:pPr>
+      <w:r>
+        <w:rPr>
+          <w:rFonts w:ascii="Arial" w:eastAsia="Times New Roman" w:hAnsi="Arial" w:cs="Arial"/>
+          <w:sz w:val="24"/>
+          <w:szCs w:val="24"/>
         </w:rPr>
         <w:t xml:space="preserve">O especialista digita nome para pesquisa do paciente internado no sistema </w:t>
       </w:r>
@@ -336,14 +312,16 @@
         </w:numPr>
         <w:ind w:left="360" w:hanging="360"/>
         <w:rPr>
-          <w:rFonts w:eastAsia="Times New Roman" w:cs="Times New Roman"/>
-          <w:sz w:val="28"/>
-        </w:rPr>
-      </w:pPr>
-      <w:r>
-        <w:rPr>
-          <w:rFonts w:eastAsia="Times New Roman" w:cs="Times New Roman"/>
-          <w:sz w:val="28"/>
+          <w:rFonts w:ascii="Arial" w:eastAsia="Times New Roman" w:hAnsi="Arial" w:cs="Arial"/>
+          <w:sz w:val="24"/>
+          <w:szCs w:val="24"/>
+        </w:rPr>
+      </w:pPr>
+      <w:r>
+        <w:rPr>
+          <w:rFonts w:ascii="Arial" w:eastAsia="Times New Roman" w:hAnsi="Arial" w:cs="Arial"/>
+          <w:sz w:val="24"/>
+          <w:szCs w:val="24"/>
         </w:rPr>
         <w:t>O sistema exibe as informações do paciente internado [A1]</w:t>
       </w:r>
@@ -356,36 +334,41 @@
         </w:numPr>
         <w:ind w:left="360" w:hanging="360"/>
         <w:rPr>
-          <w:rFonts w:eastAsia="Times New Roman" w:cs="Times New Roman"/>
-          <w:sz w:val="28"/>
-        </w:rPr>
-      </w:pPr>
-      <w:r>
-        <w:rPr>
-          <w:rFonts w:eastAsia="Times New Roman" w:cs="Times New Roman"/>
-          <w:sz w:val="28"/>
+          <w:rFonts w:ascii="Arial" w:eastAsia="Times New Roman" w:hAnsi="Arial" w:cs="Arial"/>
+          <w:sz w:val="24"/>
+          <w:szCs w:val="24"/>
+        </w:rPr>
+      </w:pPr>
+      <w:r>
+        <w:rPr>
+          <w:rFonts w:ascii="Arial" w:eastAsia="Times New Roman" w:hAnsi="Arial" w:cs="Arial"/>
+          <w:sz w:val="24"/>
+          <w:szCs w:val="24"/>
         </w:rPr>
         <w:t xml:space="preserve">O sistema exibe opções de incluir, alterar </w:t>
       </w:r>
       <w:r>
         <w:rPr>
-          <w:rFonts w:eastAsia="Times New Roman" w:cs="Times New Roman"/>
-          <w:sz w:val="28"/>
+          <w:rFonts w:ascii="Arial" w:eastAsia="Times New Roman" w:hAnsi="Arial" w:cs="Arial"/>
+          <w:sz w:val="24"/>
+          <w:szCs w:val="24"/>
         </w:rPr>
         <w:t xml:space="preserve">e </w:t>
       </w:r>
       <w:r>
         <w:rPr>
-          <w:rFonts w:eastAsia="Times New Roman" w:cs="Times New Roman"/>
-          <w:sz w:val="28"/>
+          <w:rFonts w:ascii="Arial" w:eastAsia="Times New Roman" w:hAnsi="Arial" w:cs="Arial"/>
+          <w:sz w:val="24"/>
+          <w:szCs w:val="24"/>
         </w:rPr>
         <w:t xml:space="preserve">excluir as </w:t>
       </w:r>
       <w:proofErr w:type="gramStart"/>
       <w:r>
         <w:rPr>
-          <w:rFonts w:eastAsia="Times New Roman" w:cs="Times New Roman"/>
-          <w:sz w:val="28"/>
+          <w:rFonts w:ascii="Arial" w:eastAsia="Times New Roman" w:hAnsi="Arial" w:cs="Arial"/>
+          <w:sz w:val="24"/>
+          <w:szCs w:val="24"/>
         </w:rPr>
         <w:t>prescrições</w:t>
       </w:r>
@@ -399,22 +382,41 @@
         </w:numPr>
         <w:ind w:left="360" w:hanging="360"/>
         <w:rPr>
-          <w:rFonts w:eastAsia="Times New Roman" w:cs="Times New Roman"/>
-          <w:sz w:val="28"/>
-        </w:rPr>
-      </w:pPr>
-      <w:r>
-        <w:rPr>
-          <w:rFonts w:eastAsia="Times New Roman" w:cs="Times New Roman"/>
-          <w:sz w:val="28"/>
-        </w:rPr>
-        <w:t>O especialista seleciona uma opção [A2], [A3</w:t>
+          <w:rFonts w:ascii="Arial" w:eastAsia="Times New Roman" w:hAnsi="Arial" w:cs="Arial"/>
+          <w:sz w:val="24"/>
+          <w:szCs w:val="24"/>
+        </w:rPr>
+      </w:pPr>
+      <w:r>
+        <w:rPr>
+          <w:rFonts w:ascii="Arial" w:eastAsia="Times New Roman" w:hAnsi="Arial" w:cs="Arial"/>
+          <w:sz w:val="24"/>
+          <w:szCs w:val="24"/>
+        </w:rPr>
+        <w:t xml:space="preserve">O especialista seleciona </w:t>
+      </w:r>
+      <w:r>
+        <w:rPr>
+          <w:rFonts w:ascii="Arial" w:eastAsia="Times New Roman" w:hAnsi="Arial" w:cs="Arial"/>
+          <w:sz w:val="24"/>
+          <w:szCs w:val="24"/>
+        </w:rPr>
+        <w:t>a primeira</w:t>
+      </w:r>
+      <w:r>
+        <w:rPr>
+          <w:rFonts w:ascii="Arial" w:eastAsia="Times New Roman" w:hAnsi="Arial" w:cs="Arial"/>
+          <w:sz w:val="24"/>
+          <w:szCs w:val="24"/>
+        </w:rPr>
+        <w:t xml:space="preserve"> opção [A2], [A3</w:t>
       </w:r>
       <w:proofErr w:type="gramStart"/>
       <w:r>
         <w:rPr>
-          <w:rFonts w:eastAsia="Times New Roman" w:cs="Times New Roman"/>
-          <w:sz w:val="28"/>
+          <w:rFonts w:ascii="Arial" w:eastAsia="Times New Roman" w:hAnsi="Arial" w:cs="Arial"/>
+          <w:sz w:val="24"/>
+          <w:szCs w:val="24"/>
         </w:rPr>
         <w:t>]</w:t>
       </w:r>
@@ -428,14 +430,16 @@
         </w:numPr>
         <w:ind w:left="360" w:hanging="360"/>
         <w:rPr>
-          <w:rFonts w:eastAsia="Times New Roman" w:cs="Times New Roman"/>
-          <w:sz w:val="28"/>
-        </w:rPr>
-      </w:pPr>
-      <w:r>
-        <w:rPr>
-          <w:rFonts w:eastAsia="Times New Roman" w:cs="Times New Roman"/>
-          <w:sz w:val="28"/>
+          <w:rFonts w:ascii="Arial" w:eastAsia="Times New Roman" w:hAnsi="Arial" w:cs="Arial"/>
+          <w:sz w:val="24"/>
+          <w:szCs w:val="24"/>
+        </w:rPr>
+      </w:pPr>
+      <w:r>
+        <w:rPr>
+          <w:rFonts w:ascii="Arial" w:eastAsia="Times New Roman" w:hAnsi="Arial" w:cs="Arial"/>
+          <w:sz w:val="24"/>
+          <w:szCs w:val="24"/>
         </w:rPr>
         <w:t>O especialista informa as prescrições dos medicamentos para o paciente internado</w:t>
       </w:r>
@@ -448,14 +452,16 @@
         </w:numPr>
         <w:ind w:left="360" w:hanging="360"/>
         <w:rPr>
-          <w:rFonts w:eastAsia="Times New Roman" w:cs="Times New Roman"/>
-          <w:sz w:val="28"/>
-        </w:rPr>
-      </w:pPr>
-      <w:r>
-        <w:rPr>
-          <w:rFonts w:eastAsia="Times New Roman" w:cs="Times New Roman"/>
-          <w:sz w:val="28"/>
+          <w:rFonts w:ascii="Arial" w:eastAsia="Times New Roman" w:hAnsi="Arial" w:cs="Arial"/>
+          <w:sz w:val="24"/>
+          <w:szCs w:val="24"/>
+        </w:rPr>
+      </w:pPr>
+      <w:r>
+        <w:rPr>
+          <w:rFonts w:ascii="Arial" w:eastAsia="Times New Roman" w:hAnsi="Arial" w:cs="Arial"/>
+          <w:sz w:val="24"/>
+          <w:szCs w:val="24"/>
         </w:rPr>
         <w:t>O especialista seleciona o botão “salvar prescrições”</w:t>
       </w:r>
@@ -468,14 +474,16 @@
         </w:numPr>
         <w:ind w:left="357" w:hanging="357"/>
         <w:rPr>
-          <w:rFonts w:eastAsia="Times New Roman" w:cs="Times New Roman"/>
-          <w:sz w:val="28"/>
-        </w:rPr>
-      </w:pPr>
-      <w:r>
-        <w:rPr>
-          <w:rFonts w:eastAsia="Times New Roman" w:cs="Times New Roman"/>
-          <w:sz w:val="28"/>
+          <w:rFonts w:ascii="Arial" w:eastAsia="Times New Roman" w:hAnsi="Arial" w:cs="Arial"/>
+          <w:sz w:val="24"/>
+          <w:szCs w:val="24"/>
+        </w:rPr>
+      </w:pPr>
+      <w:r>
+        <w:rPr>
+          <w:rFonts w:ascii="Arial" w:eastAsia="Times New Roman" w:hAnsi="Arial" w:cs="Arial"/>
+          <w:sz w:val="24"/>
+          <w:szCs w:val="24"/>
         </w:rPr>
         <w:t>O sistema grava os dados</w:t>
       </w:r>
@@ -488,14 +496,16 @@
         </w:numPr>
         <w:ind w:left="357" w:hanging="357"/>
         <w:rPr>
-          <w:rFonts w:eastAsia="Times New Roman" w:cs="Times New Roman"/>
-          <w:sz w:val="28"/>
-        </w:rPr>
-      </w:pPr>
-      <w:r>
-        <w:rPr>
-          <w:rFonts w:eastAsia="Times New Roman" w:cs="Times New Roman"/>
-          <w:sz w:val="28"/>
+          <w:rFonts w:ascii="Arial" w:eastAsia="Times New Roman" w:hAnsi="Arial" w:cs="Arial"/>
+          <w:sz w:val="24"/>
+          <w:szCs w:val="24"/>
+        </w:rPr>
+      </w:pPr>
+      <w:r>
+        <w:rPr>
+          <w:rFonts w:ascii="Arial" w:eastAsia="Times New Roman" w:hAnsi="Arial" w:cs="Arial"/>
+          <w:sz w:val="24"/>
+          <w:szCs w:val="24"/>
         </w:rPr>
         <w:t>Fim do caso de uso;</w:t>
       </w:r>
@@ -503,9 +513,10 @@
     <w:p>
       <w:pPr>
         <w:rPr>
-          <w:rFonts w:eastAsia="Times New Roman"/>
+          <w:rFonts w:ascii="Arial" w:eastAsia="Times New Roman" w:hAnsi="Arial" w:cs="Arial"/>
           <w:b/>
-          <w:sz w:val="28"/>
+          <w:sz w:val="24"/>
+          <w:szCs w:val="24"/>
           <w:u w:val="single"/>
         </w:rPr>
       </w:pPr>
@@ -513,9 +524,10 @@
     <w:p>
       <w:pPr>
         <w:rPr>
-          <w:rFonts w:eastAsia="Times New Roman"/>
+          <w:rFonts w:ascii="Arial" w:eastAsia="Times New Roman" w:hAnsi="Arial" w:cs="Arial"/>
           <w:b/>
-          <w:sz w:val="28"/>
+          <w:sz w:val="24"/>
+          <w:szCs w:val="24"/>
           <w:u w:val="single"/>
         </w:rPr>
       </w:pPr>
@@ -523,17 +535,74 @@
     <w:p>
       <w:pPr>
         <w:rPr>
-          <w:rFonts w:eastAsia="Times New Roman"/>
+          <w:rFonts w:ascii="Arial" w:eastAsia="Times New Roman" w:hAnsi="Arial" w:cs="Arial"/>
           <w:b/>
-          <w:sz w:val="28"/>
+          <w:sz w:val="24"/>
+          <w:szCs w:val="24"/>
           <w:u w:val="single"/>
         </w:rPr>
       </w:pPr>
-      <w:r>
-        <w:rPr>
-          <w:rFonts w:eastAsia="Times New Roman"/>
+    </w:p>
+    <w:p>
+      <w:pPr>
+        <w:rPr>
+          <w:rFonts w:ascii="Arial" w:eastAsia="Times New Roman" w:hAnsi="Arial" w:cs="Arial"/>
           <w:b/>
-          <w:sz w:val="28"/>
+          <w:sz w:val="24"/>
+          <w:szCs w:val="24"/>
+          <w:u w:val="single"/>
+        </w:rPr>
+      </w:pPr>
+    </w:p>
+    <w:p>
+      <w:pPr>
+        <w:rPr>
+          <w:rFonts w:ascii="Arial" w:eastAsia="Times New Roman" w:hAnsi="Arial" w:cs="Arial"/>
+          <w:b/>
+          <w:sz w:val="24"/>
+          <w:szCs w:val="24"/>
+          <w:u w:val="single"/>
+        </w:rPr>
+      </w:pPr>
+    </w:p>
+    <w:p>
+      <w:pPr>
+        <w:rPr>
+          <w:rFonts w:ascii="Arial" w:eastAsia="Times New Roman" w:hAnsi="Arial" w:cs="Arial"/>
+          <w:b/>
+          <w:sz w:val="24"/>
+          <w:szCs w:val="24"/>
+          <w:u w:val="single"/>
+        </w:rPr>
+      </w:pPr>
+    </w:p>
+    <w:p>
+      <w:pPr>
+        <w:rPr>
+          <w:rFonts w:ascii="Arial" w:eastAsia="Times New Roman" w:hAnsi="Arial" w:cs="Arial"/>
+          <w:b/>
+          <w:sz w:val="24"/>
+          <w:szCs w:val="24"/>
+          <w:u w:val="single"/>
+        </w:rPr>
+      </w:pPr>
+    </w:p>
+    <w:p>
+      <w:pPr>
+        <w:rPr>
+          <w:rFonts w:ascii="Arial" w:eastAsia="Times New Roman" w:hAnsi="Arial" w:cs="Arial"/>
+          <w:b/>
+          <w:sz w:val="24"/>
+          <w:szCs w:val="24"/>
+          <w:u w:val="single"/>
+        </w:rPr>
+      </w:pPr>
+      <w:r>
+        <w:rPr>
+          <w:rFonts w:ascii="Arial" w:eastAsia="Times New Roman" w:hAnsi="Arial" w:cs="Arial"/>
+          <w:b/>
+          <w:sz w:val="24"/>
+          <w:szCs w:val="24"/>
           <w:u w:val="single"/>
         </w:rPr>
         <w:lastRenderedPageBreak/>
@@ -543,16 +612,18 @@
     <w:p>
       <w:pPr>
         <w:rPr>
-          <w:rFonts w:eastAsia="Times New Roman"/>
+          <w:rFonts w:ascii="Arial" w:eastAsia="Times New Roman" w:hAnsi="Arial" w:cs="Arial"/>
           <w:b/>
-          <w:sz w:val="28"/>
-        </w:rPr>
-      </w:pPr>
-      <w:r>
-        <w:rPr>
-          <w:rFonts w:eastAsia="Times New Roman"/>
+          <w:sz w:val="24"/>
+          <w:szCs w:val="24"/>
+        </w:rPr>
+      </w:pPr>
+      <w:r>
+        <w:rPr>
+          <w:rFonts w:ascii="Arial" w:eastAsia="Times New Roman" w:hAnsi="Arial" w:cs="Arial"/>
           <w:b/>
-          <w:sz w:val="28"/>
+          <w:sz w:val="24"/>
+          <w:szCs w:val="24"/>
         </w:rPr>
         <w:t>A1. Paciente com novo cadastro</w:t>
       </w:r>
@@ -564,14 +635,16 @@
           <w:numId w:val="15"/>
         </w:numPr>
         <w:rPr>
-          <w:rFonts w:eastAsia="Times New Roman" w:cs="Times New Roman"/>
-          <w:sz w:val="28"/>
-        </w:rPr>
-      </w:pPr>
-      <w:r>
-        <w:rPr>
-          <w:rFonts w:eastAsia="Times New Roman" w:cs="Times New Roman"/>
-          <w:sz w:val="28"/>
+          <w:rFonts w:ascii="Arial" w:eastAsia="Times New Roman" w:hAnsi="Arial" w:cs="Arial"/>
+          <w:sz w:val="24"/>
+          <w:szCs w:val="24"/>
+        </w:rPr>
+      </w:pPr>
+      <w:r>
+        <w:rPr>
+          <w:rFonts w:ascii="Arial" w:eastAsia="Times New Roman" w:hAnsi="Arial" w:cs="Arial"/>
+          <w:sz w:val="24"/>
+          <w:szCs w:val="24"/>
         </w:rPr>
         <w:t>O sistema informa que paciente não possui cadastro</w:t>
       </w:r>
@@ -584,15 +657,17 @@
           <w:numId w:val="15"/>
         </w:numPr>
         <w:rPr>
-          <w:rFonts w:eastAsia="Times New Roman"/>
-          <w:sz w:val="28"/>
+          <w:rFonts w:ascii="Arial" w:eastAsia="Times New Roman" w:hAnsi="Arial" w:cs="Arial"/>
+          <w:sz w:val="24"/>
+          <w:szCs w:val="24"/>
           <w:lang w:val="pt-BR"/>
         </w:rPr>
       </w:pPr>
       <w:r>
         <w:rPr>
-          <w:rFonts w:eastAsia="Times New Roman"/>
-          <w:sz w:val="28"/>
+          <w:rFonts w:ascii="Arial" w:eastAsia="Times New Roman" w:hAnsi="Arial" w:cs="Arial"/>
+          <w:sz w:val="24"/>
+          <w:szCs w:val="24"/>
           <w:lang w:val="pt-BR"/>
         </w:rPr>
         <w:t>O especialista passa um informativo ao administrador para cadastro de novo paciente</w:t>
@@ -605,30 +680,34 @@
           <w:numId w:val="15"/>
         </w:numPr>
         <w:rPr>
-          <w:rFonts w:eastAsia="Times New Roman" w:cs="Times New Roman"/>
-          <w:sz w:val="28"/>
-        </w:rPr>
-      </w:pPr>
-      <w:r>
-        <w:rPr>
-          <w:rFonts w:eastAsia="Times New Roman" w:cs="Times New Roman"/>
-          <w:sz w:val="28"/>
+          <w:rFonts w:ascii="Arial" w:eastAsia="Times New Roman" w:hAnsi="Arial" w:cs="Arial"/>
+          <w:sz w:val="24"/>
+          <w:szCs w:val="24"/>
+        </w:rPr>
+      </w:pPr>
+      <w:r>
+        <w:rPr>
+          <w:rFonts w:ascii="Arial" w:eastAsia="Times New Roman" w:hAnsi="Arial" w:cs="Arial"/>
+          <w:sz w:val="24"/>
+          <w:szCs w:val="24"/>
         </w:rPr>
         <w:t xml:space="preserve">Volta para passo </w:t>
       </w:r>
       <w:proofErr w:type="gramStart"/>
       <w:r>
         <w:rPr>
-          <w:rFonts w:eastAsia="Times New Roman" w:cs="Times New Roman"/>
-          <w:sz w:val="28"/>
+          <w:rFonts w:ascii="Arial" w:eastAsia="Times New Roman" w:hAnsi="Arial" w:cs="Arial"/>
+          <w:sz w:val="24"/>
+          <w:szCs w:val="24"/>
         </w:rPr>
         <w:t>2</w:t>
       </w:r>
       <w:proofErr w:type="gramEnd"/>
       <w:r>
         <w:rPr>
-          <w:rFonts w:eastAsia="Times New Roman" w:cs="Times New Roman"/>
-          <w:sz w:val="28"/>
+          <w:rFonts w:ascii="Arial" w:eastAsia="Times New Roman" w:hAnsi="Arial" w:cs="Arial"/>
+          <w:sz w:val="24"/>
+          <w:szCs w:val="24"/>
         </w:rPr>
         <w:t xml:space="preserve"> do Fluxo Principal</w:t>
       </w:r>
@@ -636,40 +715,45 @@
     <w:p>
       <w:pPr>
         <w:rPr>
-          <w:rFonts w:eastAsia="Times New Roman"/>
+          <w:rFonts w:ascii="Arial" w:eastAsia="Times New Roman" w:hAnsi="Arial" w:cs="Arial"/>
           <w:b/>
-          <w:sz w:val="28"/>
-        </w:rPr>
-      </w:pPr>
-      <w:r>
-        <w:rPr>
-          <w:rFonts w:eastAsia="Times New Roman"/>
+          <w:sz w:val="24"/>
+          <w:szCs w:val="24"/>
+        </w:rPr>
+      </w:pPr>
+      <w:r>
+        <w:rPr>
+          <w:rFonts w:ascii="Arial" w:eastAsia="Times New Roman" w:hAnsi="Arial" w:cs="Arial"/>
           <w:b/>
-          <w:sz w:val="28"/>
+          <w:sz w:val="24"/>
+          <w:szCs w:val="24"/>
         </w:rPr>
         <w:t>A</w:t>
       </w:r>
       <w:r>
         <w:rPr>
-          <w:rFonts w:eastAsia="Times New Roman"/>
+          <w:rFonts w:ascii="Arial" w:eastAsia="Times New Roman" w:hAnsi="Arial" w:cs="Arial"/>
           <w:b/>
-          <w:sz w:val="28"/>
+          <w:sz w:val="24"/>
+          <w:szCs w:val="24"/>
         </w:rPr>
         <w:t>2</w:t>
       </w:r>
       <w:r>
         <w:rPr>
-          <w:rFonts w:eastAsia="Times New Roman"/>
+          <w:rFonts w:ascii="Arial" w:eastAsia="Times New Roman" w:hAnsi="Arial" w:cs="Arial"/>
           <w:b/>
-          <w:sz w:val="28"/>
+          <w:sz w:val="24"/>
+          <w:szCs w:val="24"/>
         </w:rPr>
         <w:t xml:space="preserve">. </w:t>
       </w:r>
       <w:r>
         <w:rPr>
-          <w:rFonts w:eastAsia="Times New Roman"/>
+          <w:rFonts w:ascii="Arial" w:eastAsia="Times New Roman" w:hAnsi="Arial" w:cs="Arial"/>
           <w:b/>
-          <w:sz w:val="28"/>
+          <w:sz w:val="24"/>
+          <w:szCs w:val="24"/>
         </w:rPr>
         <w:t>O especialista seleciona a opção Alterar</w:t>
       </w:r>
@@ -681,21 +765,24 @@
           <w:numId w:val="16"/>
         </w:numPr>
         <w:rPr>
-          <w:rFonts w:eastAsia="Times New Roman" w:cs="Times New Roman"/>
-          <w:sz w:val="28"/>
-        </w:rPr>
-      </w:pPr>
-      <w:r>
-        <w:rPr>
-          <w:rFonts w:eastAsia="Times New Roman" w:cs="Times New Roman"/>
-          <w:sz w:val="28"/>
+          <w:rFonts w:ascii="Arial" w:eastAsia="Times New Roman" w:hAnsi="Arial" w:cs="Arial"/>
+          <w:sz w:val="24"/>
+          <w:szCs w:val="24"/>
+        </w:rPr>
+      </w:pPr>
+      <w:r>
+        <w:rPr>
+          <w:rFonts w:ascii="Arial" w:eastAsia="Times New Roman" w:hAnsi="Arial" w:cs="Arial"/>
+          <w:sz w:val="24"/>
+          <w:szCs w:val="24"/>
         </w:rPr>
         <w:t xml:space="preserve">O sistema informa </w:t>
       </w:r>
       <w:r>
         <w:rPr>
-          <w:rFonts w:eastAsia="Times New Roman" w:cs="Times New Roman"/>
-          <w:sz w:val="28"/>
+          <w:rFonts w:ascii="Arial" w:eastAsia="Times New Roman" w:hAnsi="Arial" w:cs="Arial"/>
+          <w:sz w:val="24"/>
+          <w:szCs w:val="24"/>
         </w:rPr>
         <w:t>tela de alteração de informações</w:t>
       </w:r>
@@ -708,23 +795,26 @@
           <w:numId w:val="16"/>
         </w:numPr>
         <w:rPr>
-          <w:rFonts w:eastAsia="Times New Roman"/>
-          <w:sz w:val="28"/>
+          <w:rFonts w:ascii="Arial" w:eastAsia="Times New Roman" w:hAnsi="Arial" w:cs="Arial"/>
+          <w:sz w:val="24"/>
+          <w:szCs w:val="24"/>
           <w:lang w:val="pt-BR"/>
         </w:rPr>
       </w:pPr>
       <w:r>
         <w:rPr>
-          <w:rFonts w:eastAsia="Times New Roman"/>
-          <w:sz w:val="28"/>
+          <w:rFonts w:ascii="Arial" w:eastAsia="Times New Roman" w:hAnsi="Arial" w:cs="Arial"/>
+          <w:sz w:val="24"/>
+          <w:szCs w:val="24"/>
           <w:lang w:val="pt-BR"/>
         </w:rPr>
         <w:t>O espe</w:t>
       </w:r>
       <w:r>
         <w:rPr>
-          <w:rFonts w:eastAsia="Times New Roman"/>
-          <w:sz w:val="28"/>
+          <w:rFonts w:ascii="Arial" w:eastAsia="Times New Roman" w:hAnsi="Arial" w:cs="Arial"/>
+          <w:sz w:val="24"/>
+          <w:szCs w:val="24"/>
           <w:lang w:val="pt-BR"/>
         </w:rPr>
         <w:t>cialista alterar as prescrições já cadastradas</w:t>
@@ -737,14 +827,16 @@
           <w:numId w:val="16"/>
         </w:numPr>
         <w:rPr>
-          <w:rFonts w:eastAsia="Times New Roman" w:cs="Times New Roman"/>
-          <w:sz w:val="28"/>
-        </w:rPr>
-      </w:pPr>
-      <w:r>
-        <w:rPr>
-          <w:rFonts w:eastAsia="Times New Roman" w:cs="Times New Roman"/>
-          <w:sz w:val="28"/>
+          <w:rFonts w:ascii="Arial" w:eastAsia="Times New Roman" w:hAnsi="Arial" w:cs="Arial"/>
+          <w:sz w:val="24"/>
+          <w:szCs w:val="24"/>
+        </w:rPr>
+      </w:pPr>
+      <w:r>
+        <w:rPr>
+          <w:rFonts w:ascii="Arial" w:eastAsia="Times New Roman" w:hAnsi="Arial" w:cs="Arial"/>
+          <w:sz w:val="24"/>
+          <w:szCs w:val="24"/>
         </w:rPr>
         <w:t>O especialista clica em “salvar as alterações”</w:t>
       </w:r>
@@ -756,14 +848,16 @@
           <w:numId w:val="16"/>
         </w:numPr>
         <w:rPr>
-          <w:rFonts w:eastAsia="Times New Roman" w:cs="Times New Roman"/>
-          <w:sz w:val="28"/>
-        </w:rPr>
-      </w:pPr>
-      <w:r>
-        <w:rPr>
-          <w:rFonts w:eastAsia="Times New Roman" w:cs="Times New Roman"/>
-          <w:sz w:val="28"/>
+          <w:rFonts w:ascii="Arial" w:eastAsia="Times New Roman" w:hAnsi="Arial" w:cs="Arial"/>
+          <w:sz w:val="24"/>
+          <w:szCs w:val="24"/>
+        </w:rPr>
+      </w:pPr>
+      <w:r>
+        <w:rPr>
+          <w:rFonts w:ascii="Arial" w:eastAsia="Times New Roman" w:hAnsi="Arial" w:cs="Arial"/>
+          <w:sz w:val="24"/>
+          <w:szCs w:val="24"/>
         </w:rPr>
         <w:t>O sistema grava as informações alteradas</w:t>
       </w:r>
@@ -775,30 +869,34 @@
           <w:numId w:val="16"/>
         </w:numPr>
         <w:rPr>
-          <w:rFonts w:eastAsia="Times New Roman" w:cs="Times New Roman"/>
-          <w:sz w:val="28"/>
-        </w:rPr>
-      </w:pPr>
-      <w:r>
-        <w:rPr>
-          <w:rFonts w:eastAsia="Times New Roman" w:cs="Times New Roman"/>
-          <w:sz w:val="28"/>
+          <w:rFonts w:ascii="Arial" w:eastAsia="Times New Roman" w:hAnsi="Arial" w:cs="Arial"/>
+          <w:sz w:val="24"/>
+          <w:szCs w:val="24"/>
+        </w:rPr>
+      </w:pPr>
+      <w:r>
+        <w:rPr>
+          <w:rFonts w:ascii="Arial" w:eastAsia="Times New Roman" w:hAnsi="Arial" w:cs="Arial"/>
+          <w:sz w:val="24"/>
+          <w:szCs w:val="24"/>
         </w:rPr>
         <w:t xml:space="preserve">Volta para passo </w:t>
       </w:r>
       <w:proofErr w:type="gramStart"/>
       <w:r>
         <w:rPr>
-          <w:rFonts w:eastAsia="Times New Roman" w:cs="Times New Roman"/>
-          <w:sz w:val="28"/>
+          <w:rFonts w:ascii="Arial" w:eastAsia="Times New Roman" w:hAnsi="Arial" w:cs="Arial"/>
+          <w:sz w:val="24"/>
+          <w:szCs w:val="24"/>
         </w:rPr>
         <w:t>5</w:t>
       </w:r>
       <w:proofErr w:type="gramEnd"/>
       <w:r>
         <w:rPr>
-          <w:rFonts w:eastAsia="Times New Roman" w:cs="Times New Roman"/>
-          <w:sz w:val="28"/>
+          <w:rFonts w:ascii="Arial" w:eastAsia="Times New Roman" w:hAnsi="Arial" w:cs="Arial"/>
+          <w:sz w:val="24"/>
+          <w:szCs w:val="24"/>
         </w:rPr>
         <w:t xml:space="preserve"> do Fluxo Principal</w:t>
       </w:r>
@@ -806,42 +904,20 @@
     <w:p>
       <w:pPr>
         <w:rPr>
-          <w:rFonts w:eastAsia="Times New Roman"/>
+          <w:rFonts w:ascii="Arial" w:eastAsia="Times New Roman" w:hAnsi="Arial" w:cs="Arial"/>
           <w:b/>
-          <w:sz w:val="28"/>
-        </w:rPr>
-      </w:pPr>
-      <w:r>
-        <w:rPr>
-          <w:rFonts w:eastAsia="Times New Roman"/>
+          <w:sz w:val="24"/>
+          <w:szCs w:val="24"/>
+        </w:rPr>
+      </w:pPr>
+      <w:r>
+        <w:rPr>
+          <w:rFonts w:ascii="Arial" w:eastAsia="Times New Roman" w:hAnsi="Arial" w:cs="Arial"/>
           <w:b/>
-          <w:sz w:val="28"/>
-        </w:rPr>
-        <w:t>A</w:t>
-      </w:r>
-      <w:r>
-        <w:rPr>
-          <w:rFonts w:eastAsia="Times New Roman"/>
-          <w:b/>
-          <w:sz w:val="28"/>
-        </w:rPr>
-        <w:t>3</w:t>
-      </w:r>
-      <w:r>
-        <w:rPr>
-          <w:rFonts w:eastAsia="Times New Roman"/>
-          <w:b/>
-          <w:sz w:val="28"/>
-        </w:rPr>
-        <w:t xml:space="preserve">. </w:t>
-      </w:r>
-      <w:r>
-        <w:rPr>
-          <w:rFonts w:eastAsia="Times New Roman"/>
-          <w:b/>
-          <w:sz w:val="28"/>
-        </w:rPr>
-        <w:t>O especialista seleciona a opção Excluir</w:t>
+          <w:sz w:val="24"/>
+          <w:szCs w:val="24"/>
+        </w:rPr>
+        <w:t>A3. O especialista seleciona a opção Excluir</w:t>
       </w:r>
     </w:p>
     <w:p>
@@ -851,14 +927,16 @@
           <w:numId w:val="17"/>
         </w:numPr>
         <w:rPr>
-          <w:rFonts w:eastAsia="Times New Roman" w:cs="Times New Roman"/>
-          <w:sz w:val="28"/>
-        </w:rPr>
-      </w:pPr>
-      <w:r>
-        <w:rPr>
-          <w:rFonts w:eastAsia="Times New Roman" w:cs="Times New Roman"/>
-          <w:sz w:val="28"/>
+          <w:rFonts w:ascii="Arial" w:eastAsia="Times New Roman" w:hAnsi="Arial" w:cs="Arial"/>
+          <w:sz w:val="24"/>
+          <w:szCs w:val="24"/>
+        </w:rPr>
+      </w:pPr>
+      <w:r>
+        <w:rPr>
+          <w:rFonts w:ascii="Arial" w:eastAsia="Times New Roman" w:hAnsi="Arial" w:cs="Arial"/>
+          <w:sz w:val="24"/>
+          <w:szCs w:val="24"/>
         </w:rPr>
         <w:t>O sistema informa tela de exclusão de informações</w:t>
       </w:r>
@@ -871,15 +949,17 @@
           <w:numId w:val="17"/>
         </w:numPr>
         <w:rPr>
-          <w:rFonts w:eastAsia="Times New Roman"/>
-          <w:sz w:val="28"/>
+          <w:rFonts w:ascii="Arial" w:eastAsia="Times New Roman" w:hAnsi="Arial" w:cs="Arial"/>
+          <w:sz w:val="24"/>
+          <w:szCs w:val="24"/>
           <w:lang w:val="pt-BR"/>
         </w:rPr>
       </w:pPr>
       <w:r>
         <w:rPr>
-          <w:rFonts w:eastAsia="Times New Roman"/>
-          <w:sz w:val="28"/>
+          <w:rFonts w:ascii="Arial" w:eastAsia="Times New Roman" w:hAnsi="Arial" w:cs="Arial"/>
+          <w:sz w:val="24"/>
+          <w:szCs w:val="24"/>
           <w:lang w:val="pt-BR"/>
         </w:rPr>
         <w:t>O especialista seleciona as prescrições</w:t>
@@ -892,14 +972,16 @@
           <w:numId w:val="17"/>
         </w:numPr>
         <w:rPr>
-          <w:rFonts w:eastAsia="Times New Roman" w:cs="Times New Roman"/>
-          <w:sz w:val="28"/>
-        </w:rPr>
-      </w:pPr>
-      <w:r>
-        <w:rPr>
-          <w:rFonts w:eastAsia="Times New Roman" w:cs="Times New Roman"/>
-          <w:sz w:val="28"/>
+          <w:rFonts w:ascii="Arial" w:eastAsia="Times New Roman" w:hAnsi="Arial" w:cs="Arial"/>
+          <w:sz w:val="24"/>
+          <w:szCs w:val="24"/>
+        </w:rPr>
+      </w:pPr>
+      <w:r>
+        <w:rPr>
+          <w:rFonts w:ascii="Arial" w:eastAsia="Times New Roman" w:hAnsi="Arial" w:cs="Arial"/>
+          <w:sz w:val="24"/>
+          <w:szCs w:val="24"/>
         </w:rPr>
         <w:t>O especialista clica em “excluir itens selecionados”</w:t>
       </w:r>
@@ -911,14 +993,16 @@
           <w:numId w:val="17"/>
         </w:numPr>
         <w:rPr>
-          <w:rFonts w:eastAsia="Times New Roman" w:cs="Times New Roman"/>
-          <w:sz w:val="28"/>
-        </w:rPr>
-      </w:pPr>
-      <w:r>
-        <w:rPr>
-          <w:rFonts w:eastAsia="Times New Roman" w:cs="Times New Roman"/>
-          <w:sz w:val="28"/>
+          <w:rFonts w:ascii="Arial" w:eastAsia="Times New Roman" w:hAnsi="Arial" w:cs="Arial"/>
+          <w:sz w:val="24"/>
+          <w:szCs w:val="24"/>
+        </w:rPr>
+      </w:pPr>
+      <w:r>
+        <w:rPr>
+          <w:rFonts w:ascii="Arial" w:eastAsia="Times New Roman" w:hAnsi="Arial" w:cs="Arial"/>
+          <w:sz w:val="24"/>
+          <w:szCs w:val="24"/>
         </w:rPr>
         <w:t>O sistema alerta com a mensagem “Deseja excluir os dados”</w:t>
       </w:r>
@@ -930,14 +1014,16 @@
           <w:numId w:val="17"/>
         </w:numPr>
         <w:rPr>
-          <w:rFonts w:eastAsia="Times New Roman" w:cs="Times New Roman"/>
-          <w:sz w:val="28"/>
-        </w:rPr>
-      </w:pPr>
-      <w:r>
-        <w:rPr>
-          <w:rFonts w:eastAsia="Times New Roman" w:cs="Times New Roman"/>
-          <w:sz w:val="28"/>
+          <w:rFonts w:ascii="Arial" w:eastAsia="Times New Roman" w:hAnsi="Arial" w:cs="Arial"/>
+          <w:sz w:val="24"/>
+          <w:szCs w:val="24"/>
+        </w:rPr>
+      </w:pPr>
+      <w:r>
+        <w:rPr>
+          <w:rFonts w:ascii="Arial" w:eastAsia="Times New Roman" w:hAnsi="Arial" w:cs="Arial"/>
+          <w:sz w:val="24"/>
+          <w:szCs w:val="24"/>
         </w:rPr>
         <w:t>O especialista seleciona “sim”</w:t>
       </w:r>
@@ -949,14 +1035,16 @@
           <w:numId w:val="17"/>
         </w:numPr>
         <w:rPr>
-          <w:rFonts w:eastAsia="Times New Roman" w:cs="Times New Roman"/>
-          <w:sz w:val="28"/>
-        </w:rPr>
-      </w:pPr>
-      <w:r>
-        <w:rPr>
-          <w:rFonts w:eastAsia="Times New Roman" w:cs="Times New Roman"/>
-          <w:sz w:val="28"/>
+          <w:rFonts w:ascii="Arial" w:eastAsia="Times New Roman" w:hAnsi="Arial" w:cs="Arial"/>
+          <w:sz w:val="24"/>
+          <w:szCs w:val="24"/>
+        </w:rPr>
+      </w:pPr>
+      <w:r>
+        <w:rPr>
+          <w:rFonts w:ascii="Arial" w:eastAsia="Times New Roman" w:hAnsi="Arial" w:cs="Arial"/>
+          <w:sz w:val="24"/>
+          <w:szCs w:val="24"/>
         </w:rPr>
         <w:t>O sistema exclui os dados selecionados</w:t>
       </w:r>
@@ -968,28 +1056,34 @@
           <w:numId w:val="17"/>
         </w:numPr>
         <w:rPr>
-          <w:rFonts w:eastAsia="Times New Roman" w:cs="Times New Roman"/>
-          <w:sz w:val="28"/>
-        </w:rPr>
-      </w:pPr>
-      <w:r>
-        <w:rPr>
-          <w:rFonts w:eastAsia="Times New Roman" w:cs="Times New Roman"/>
-          <w:sz w:val="28"/>
+          <w:rFonts w:ascii="Arial" w:eastAsia="Times New Roman" w:hAnsi="Arial" w:cs="Arial"/>
+          <w:sz w:val="24"/>
+          <w:szCs w:val="24"/>
+        </w:rPr>
+      </w:pPr>
+      <w:r>
+        <w:rPr>
+          <w:rFonts w:ascii="Arial" w:eastAsia="Times New Roman" w:hAnsi="Arial" w:cs="Arial"/>
+          <w:sz w:val="24"/>
+          <w:szCs w:val="24"/>
         </w:rPr>
         <w:t xml:space="preserve">Volta para passo </w:t>
       </w:r>
-      <w:r>
-        <w:rPr>
-          <w:rFonts w:eastAsia="Times New Roman" w:cs="Times New Roman"/>
-          <w:sz w:val="28"/>
+      <w:proofErr w:type="gramStart"/>
+      <w:r>
+        <w:rPr>
+          <w:rFonts w:ascii="Arial" w:eastAsia="Times New Roman" w:hAnsi="Arial" w:cs="Arial"/>
+          <w:sz w:val="24"/>
+          <w:szCs w:val="24"/>
         </w:rPr>
         <w:t>5</w:t>
       </w:r>
-      <w:r>
-        <w:rPr>
-          <w:rFonts w:eastAsia="Times New Roman" w:cs="Times New Roman"/>
-          <w:sz w:val="28"/>
+      <w:proofErr w:type="gramEnd"/>
+      <w:r>
+        <w:rPr>
+          <w:rFonts w:ascii="Arial" w:eastAsia="Times New Roman" w:hAnsi="Arial" w:cs="Arial"/>
+          <w:sz w:val="24"/>
+          <w:szCs w:val="24"/>
         </w:rPr>
         <w:t xml:space="preserve"> do Fluxo Principal</w:t>
       </w:r>
@@ -997,69 +1091,50 @@
     <w:p>
       <w:pPr>
         <w:rPr>
-          <w:rFonts w:eastAsia="Times New Roman" w:cs="Times New Roman"/>
-          <w:sz w:val="28"/>
-        </w:rPr>
-      </w:pPr>
-    </w:p>
-    <w:p>
-      <w:pPr>
-        <w:rPr>
-          <w:rFonts w:eastAsia="Times New Roman" w:cs="Times New Roman"/>
-          <w:sz w:val="28"/>
-        </w:rPr>
-      </w:pPr>
-    </w:p>
-    <w:p>
-      <w:pPr>
-        <w:rPr>
-          <w:rFonts w:eastAsia="Times New Roman" w:cs="Times New Roman"/>
-          <w:sz w:val="28"/>
-        </w:rPr>
-      </w:pPr>
-    </w:p>
-    <w:p>
-      <w:pPr>
-        <w:rPr>
-          <w:rFonts w:eastAsia="Times New Roman" w:cs="Times New Roman"/>
-          <w:sz w:val="28"/>
-        </w:rPr>
-      </w:pPr>
-    </w:p>
-    <w:p>
-      <w:pPr>
-        <w:rPr>
-          <w:rFonts w:eastAsia="Times New Roman" w:cs="Times New Roman"/>
-          <w:sz w:val="28"/>
-        </w:rPr>
-      </w:pPr>
-      <w:r>
-        <w:rPr>
-          <w:rFonts w:eastAsia="Times New Roman" w:cs="Times New Roman"/>
+          <w:rFonts w:ascii="Arial" w:eastAsia="Times New Roman" w:hAnsi="Arial" w:cs="Arial"/>
+          <w:sz w:val="24"/>
+          <w:szCs w:val="24"/>
+        </w:rPr>
+      </w:pPr>
+    </w:p>
+    <w:p>
+      <w:pPr>
+        <w:rPr>
+          <w:rFonts w:ascii="Arial" w:eastAsia="Times New Roman" w:hAnsi="Arial" w:cs="Arial"/>
+          <w:sz w:val="24"/>
+          <w:szCs w:val="24"/>
+        </w:rPr>
+      </w:pPr>
+      <w:r>
+        <w:rPr>
+          <w:rFonts w:ascii="Arial" w:eastAsia="Times New Roman" w:hAnsi="Arial" w:cs="Arial"/>
           <w:b/>
-          <w:sz w:val="28"/>
-        </w:rPr>
-        <w:lastRenderedPageBreak/>
+          <w:sz w:val="24"/>
+          <w:szCs w:val="24"/>
+        </w:rPr>
         <w:t>Pós-condições:</w:t>
       </w:r>
       <w:r>
         <w:rPr>
-          <w:rFonts w:eastAsia="Times New Roman" w:cs="Times New Roman"/>
-          <w:sz w:val="28"/>
+          <w:rFonts w:ascii="Arial" w:eastAsia="Times New Roman" w:hAnsi="Arial" w:cs="Arial"/>
+          <w:sz w:val="24"/>
+          <w:szCs w:val="24"/>
         </w:rPr>
         <w:t xml:space="preserve"> </w:t>
       </w:r>
       <w:r>
         <w:rPr>
-          <w:rFonts w:eastAsia="Times New Roman" w:cs="Times New Roman"/>
-          <w:sz w:val="28"/>
+          <w:rFonts w:ascii="Arial" w:eastAsia="Times New Roman" w:hAnsi="Arial" w:cs="Arial"/>
+          <w:sz w:val="24"/>
+          <w:szCs w:val="24"/>
         </w:rPr>
         <w:t>Não</w:t>
       </w:r>
       <w:r>
         <w:rPr>
-          <w:rFonts w:eastAsia="Times New Roman" w:cs="Times New Roman"/>
-          <w:sz w:val="28"/>
+          <w:rFonts w:ascii="Arial" w:eastAsia="Times New Roman" w:hAnsi="Arial" w:cs="Arial"/>
+          <w:sz w:val="24"/>
+          <w:szCs w:val="24"/>
         </w:rPr>
         <w:t xml:space="preserve"> há pós-condições associadas a este caso de uso. </w:t>
       </w:r>
@@ -1067,16 +1142,18 @@
     <w:p>
       <w:pPr>
         <w:rPr>
-          <w:rFonts w:eastAsia="Times New Roman" w:cs="Times New Roman"/>
+          <w:rFonts w:ascii="Arial" w:eastAsia="Times New Roman" w:hAnsi="Arial" w:cs="Arial"/>
           <w:b/>
-          <w:sz w:val="28"/>
-        </w:rPr>
-      </w:pPr>
-      <w:r>
-        <w:rPr>
-          <w:rFonts w:eastAsia="Times New Roman" w:cs="Times New Roman"/>
+          <w:sz w:val="24"/>
+          <w:szCs w:val="24"/>
+        </w:rPr>
+      </w:pPr>
+      <w:r>
+        <w:rPr>
+          <w:rFonts w:ascii="Arial" w:eastAsia="Times New Roman" w:hAnsi="Arial" w:cs="Arial"/>
           <w:b/>
-          <w:sz w:val="28"/>
+          <w:sz w:val="24"/>
+          <w:szCs w:val="24"/>
         </w:rPr>
         <w:t xml:space="preserve">Restrições e Validações: </w:t>
       </w:r>
@@ -1089,56 +1166,64 @@
         </w:numPr>
         <w:ind w:left="360" w:hanging="360"/>
         <w:rPr>
-          <w:rFonts w:eastAsia="Times New Roman" w:cs="Times New Roman"/>
-          <w:sz w:val="28"/>
-        </w:rPr>
-      </w:pPr>
-      <w:r>
-        <w:rPr>
-          <w:rFonts w:eastAsia="Times New Roman" w:cs="Times New Roman"/>
-          <w:sz w:val="28"/>
+          <w:rFonts w:ascii="Arial" w:eastAsia="Times New Roman" w:hAnsi="Arial" w:cs="Arial"/>
+          <w:sz w:val="24"/>
+          <w:szCs w:val="24"/>
+        </w:rPr>
+      </w:pPr>
+      <w:r>
+        <w:rPr>
+          <w:rFonts w:ascii="Arial" w:eastAsia="Times New Roman" w:hAnsi="Arial" w:cs="Arial"/>
+          <w:sz w:val="24"/>
+          <w:szCs w:val="24"/>
         </w:rPr>
         <w:t xml:space="preserve">O </w:t>
       </w:r>
       <w:r>
         <w:rPr>
-          <w:rFonts w:eastAsia="Times New Roman" w:cs="Times New Roman"/>
-          <w:sz w:val="28"/>
+          <w:rFonts w:ascii="Arial" w:eastAsia="Times New Roman" w:hAnsi="Arial" w:cs="Arial"/>
+          <w:sz w:val="24"/>
+          <w:szCs w:val="24"/>
         </w:rPr>
         <w:t xml:space="preserve">especialista clínico </w:t>
       </w:r>
       <w:r>
         <w:rPr>
-          <w:rFonts w:eastAsia="Times New Roman" w:cs="Times New Roman"/>
-          <w:sz w:val="28"/>
+          <w:rFonts w:ascii="Arial" w:eastAsia="Times New Roman" w:hAnsi="Arial" w:cs="Arial"/>
+          <w:sz w:val="24"/>
+          <w:szCs w:val="24"/>
         </w:rPr>
         <w:t>deverá ter em mãos o</w:t>
       </w:r>
       <w:r>
         <w:rPr>
-          <w:rFonts w:eastAsia="Times New Roman" w:cs="Times New Roman"/>
-          <w:sz w:val="28"/>
+          <w:rFonts w:ascii="Arial" w:eastAsia="Times New Roman" w:hAnsi="Arial" w:cs="Arial"/>
+          <w:sz w:val="24"/>
+          <w:szCs w:val="24"/>
         </w:rPr>
         <w:t xml:space="preserve"> prontuário</w:t>
       </w:r>
       <w:r>
         <w:rPr>
-          <w:rFonts w:eastAsia="Times New Roman" w:cs="Times New Roman"/>
-          <w:sz w:val="28"/>
+          <w:rFonts w:ascii="Arial" w:eastAsia="Times New Roman" w:hAnsi="Arial" w:cs="Arial"/>
+          <w:sz w:val="24"/>
+          <w:szCs w:val="24"/>
         </w:rPr>
         <w:t xml:space="preserve"> dos </w:t>
       </w:r>
       <w:r>
         <w:rPr>
-          <w:rFonts w:eastAsia="Times New Roman" w:cs="Times New Roman"/>
-          <w:sz w:val="28"/>
+          <w:rFonts w:ascii="Arial" w:eastAsia="Times New Roman" w:hAnsi="Arial" w:cs="Arial"/>
+          <w:sz w:val="24"/>
+          <w:szCs w:val="24"/>
         </w:rPr>
         <w:t xml:space="preserve">pacientes internados </w:t>
       </w:r>
       <w:r>
         <w:rPr>
-          <w:rFonts w:eastAsia="Times New Roman" w:cs="Times New Roman"/>
-          <w:sz w:val="28"/>
+          <w:rFonts w:ascii="Arial" w:eastAsia="Times New Roman" w:hAnsi="Arial" w:cs="Arial"/>
+          <w:sz w:val="24"/>
+          <w:szCs w:val="24"/>
         </w:rPr>
         <w:t xml:space="preserve">na hora do cadastro. </w:t>
       </w:r>
@@ -1151,42 +1236,48 @@
         </w:numPr>
         <w:ind w:left="360" w:hanging="360"/>
         <w:rPr>
-          <w:rFonts w:eastAsia="Times New Roman" w:cs="Times New Roman"/>
-          <w:sz w:val="28"/>
-        </w:rPr>
-      </w:pPr>
-      <w:r>
-        <w:rPr>
-          <w:rFonts w:eastAsia="Times New Roman" w:cs="Times New Roman"/>
-          <w:sz w:val="28"/>
+          <w:rFonts w:ascii="Arial" w:eastAsia="Times New Roman" w:hAnsi="Arial" w:cs="Arial"/>
+          <w:sz w:val="24"/>
+          <w:szCs w:val="24"/>
+        </w:rPr>
+      </w:pPr>
+      <w:r>
+        <w:rPr>
+          <w:rFonts w:ascii="Arial" w:eastAsia="Times New Roman" w:hAnsi="Arial" w:cs="Arial"/>
+          <w:sz w:val="24"/>
+          <w:szCs w:val="24"/>
         </w:rPr>
         <w:t xml:space="preserve">O </w:t>
       </w:r>
       <w:r>
         <w:rPr>
-          <w:rFonts w:eastAsia="Times New Roman" w:cs="Times New Roman"/>
-          <w:sz w:val="28"/>
+          <w:rFonts w:ascii="Arial" w:eastAsia="Times New Roman" w:hAnsi="Arial" w:cs="Arial"/>
+          <w:sz w:val="24"/>
+          <w:szCs w:val="24"/>
         </w:rPr>
         <w:t xml:space="preserve">especialista </w:t>
       </w:r>
       <w:r>
         <w:rPr>
-          <w:rFonts w:eastAsia="Times New Roman" w:cs="Times New Roman"/>
-          <w:sz w:val="28"/>
+          <w:rFonts w:ascii="Arial" w:eastAsia="Times New Roman" w:hAnsi="Arial" w:cs="Arial"/>
+          <w:sz w:val="24"/>
+          <w:szCs w:val="24"/>
         </w:rPr>
         <w:t xml:space="preserve">deverá ter uma cópia </w:t>
       </w:r>
       <w:r>
         <w:rPr>
-          <w:rFonts w:eastAsia="Times New Roman" w:cs="Times New Roman"/>
-          <w:sz w:val="28"/>
+          <w:rFonts w:ascii="Arial" w:eastAsia="Times New Roman" w:hAnsi="Arial" w:cs="Arial"/>
+          <w:sz w:val="24"/>
+          <w:szCs w:val="24"/>
         </w:rPr>
         <w:t>das novas informações cadastradas</w:t>
       </w:r>
       <w:r>
         <w:rPr>
-          <w:rFonts w:eastAsia="Times New Roman" w:cs="Times New Roman"/>
-          <w:sz w:val="28"/>
+          <w:rFonts w:ascii="Arial" w:eastAsia="Times New Roman" w:hAnsi="Arial" w:cs="Arial"/>
+          <w:sz w:val="24"/>
+          <w:szCs w:val="24"/>
         </w:rPr>
         <w:t>.</w:t>
       </w:r>

</xml_diff>